<commit_message>
Add lot and raport management features: implement models, routes, and update user roles
</commit_message>
<xml_diff>
--- a/server/templates/orderTemplate.docx
+++ b/server/templates/orderTemplate.docx
@@ -313,7 +313,7 @@
                 <w:sz w:val="18"/>
                 <w:szCs w:val="18"/>
               </w:rPr>
-              <w:t>categoryName</w:t>
+              <w:t>product</w:t>
             </w:r>
             <w:r>
               <w:rPr>
@@ -349,7 +349,7 @@
                 <w:sz w:val="18"/>
                 <w:szCs w:val="18"/>
               </w:rPr>
-              <w:t>specificationTypeName</w:t>
+              <w:t>product_type</w:t>
             </w:r>
             <w:r>
               <w:rPr>
@@ -399,7 +399,25 @@
                 <w:sz w:val="18"/>
                 <w:szCs w:val="18"/>
               </w:rPr>
-              <w:t>{orderFor}</w:t>
+              <w:t>{</w:t>
+            </w:r>
+            <w:r>
+              <w:rPr>
+                <w:b w:val="0"/>
+                <w:bCs w:val="0"/>
+                <w:sz w:val="18"/>
+                <w:szCs w:val="18"/>
+              </w:rPr>
+              <w:t>order_for</w:t>
+            </w:r>
+            <w:r>
+              <w:rPr>
+                <w:b w:val="0"/>
+                <w:bCs w:val="0"/>
+                <w:sz w:val="18"/>
+                <w:szCs w:val="18"/>
+              </w:rPr>
+              <w:t>}</w:t>
             </w:r>
           </w:p>
         </w:tc>
@@ -432,7 +450,25 @@
                 <w:sz w:val="18"/>
                 <w:szCs w:val="18"/>
               </w:rPr>
-              <w:t>{orderCount}</w:t>
+              <w:t>{order</w:t>
+            </w:r>
+            <w:r>
+              <w:rPr>
+                <w:b w:val="0"/>
+                <w:bCs w:val="0"/>
+                <w:sz w:val="18"/>
+                <w:szCs w:val="18"/>
+              </w:rPr>
+              <w:t>_c</w:t>
+            </w:r>
+            <w:r>
+              <w:rPr>
+                <w:b w:val="0"/>
+                <w:bCs w:val="0"/>
+                <w:sz w:val="18"/>
+                <w:szCs w:val="18"/>
+              </w:rPr>
+              <w:t>ount}</w:t>
             </w:r>
           </w:p>
         </w:tc>
@@ -482,7 +518,16 @@
                 <w:sz w:val="18"/>
                 <w:szCs w:val="18"/>
               </w:rPr>
-              <w:t>specificationDetails}</w:t>
+              <w:t>product_specifications</w:t>
+            </w:r>
+            <w:r>
+              <w:rPr>
+                <w:b w:val="0"/>
+                <w:bCs w:val="0"/>
+                <w:sz w:val="18"/>
+                <w:szCs w:val="18"/>
+              </w:rPr>
+              <w:t>}</w:t>
             </w:r>
           </w:p>
           <w:p>
@@ -530,7 +575,34 @@
                 <w:sz w:val="18"/>
                 <w:szCs w:val="18"/>
               </w:rPr>
-              <w:t>{/specificationDetails</w:t>
+              <w:t>{/</w:t>
+            </w:r>
+            <w:r>
+              <w:rPr>
+                <w:b w:val="0"/>
+                <w:bCs w:val="0"/>
+                <w:sz w:val="18"/>
+                <w:szCs w:val="18"/>
+              </w:rPr>
+              <w:t>product</w:t>
+            </w:r>
+            <w:r>
+              <w:rPr>
+                <w:b w:val="0"/>
+                <w:bCs w:val="0"/>
+                <w:sz w:val="18"/>
+                <w:szCs w:val="18"/>
+              </w:rPr>
+              <w:t>_</w:t>
+            </w:r>
+            <w:r>
+              <w:rPr>
+                <w:b w:val="0"/>
+                <w:bCs w:val="0"/>
+                <w:sz w:val="18"/>
+                <w:szCs w:val="18"/>
+              </w:rPr>
+              <w:t>specifications</w:t>
             </w:r>
             <w:r>
               <w:rPr>
@@ -571,7 +643,25 @@
                 <w:sz w:val="18"/>
                 <w:szCs w:val="18"/>
               </w:rPr>
-              <w:t>{note}{/orders}</w:t>
+              <w:t>{</w:t>
+            </w:r>
+            <w:r>
+              <w:rPr>
+                <w:b w:val="0"/>
+                <w:bCs w:val="0"/>
+                <w:sz w:val="18"/>
+                <w:szCs w:val="18"/>
+              </w:rPr>
+              <w:t>order_</w:t>
+            </w:r>
+            <w:r>
+              <w:rPr>
+                <w:b w:val="0"/>
+                <w:bCs w:val="0"/>
+                <w:sz w:val="18"/>
+                <w:szCs w:val="18"/>
+              </w:rPr>
+              <w:t>note}{/orders}</w:t>
             </w:r>
           </w:p>
         </w:tc>
@@ -596,6 +686,53 @@
           <w:bCs w:val="0"/>
         </w:rPr>
       </w:pPr>
+      <w:r>
+        <w:rPr>
+          <w:b w:val="0"/>
+          <w:bCs w:val="0"/>
+        </w:rPr>
+        <w:t>№</w:t>
+      </w:r>
+      <w:r>
+        <w:rPr>
+          <w:b w:val="0"/>
+          <w:bCs w:val="0"/>
+        </w:rPr>
+        <w:tab/>
+        <w:t>Məhsul</w:t>
+      </w:r>
+      <w:r>
+        <w:rPr>
+          <w:b w:val="0"/>
+          <w:bCs w:val="0"/>
+        </w:rPr>
+        <w:tab/>
+        <w:t>İstifadə edəcək şəxs</w:t>
+      </w:r>
+      <w:r>
+        <w:rPr>
+          <w:b w:val="0"/>
+          <w:bCs w:val="0"/>
+        </w:rPr>
+        <w:tab/>
+        <w:t>Sayı</w:t>
+      </w:r>
+      <w:r>
+        <w:rPr>
+          <w:b w:val="0"/>
+          <w:bCs w:val="0"/>
+        </w:rPr>
+        <w:tab/>
+        <w:t>Göstəricilər</w:t>
+      </w:r>
+      <w:r>
+        <w:rPr>
+          <w:b w:val="0"/>
+          <w:bCs w:val="0"/>
+        </w:rPr>
+        <w:tab/>
+        <w:t>Qeyd</w:t>
+      </w:r>
     </w:p>
     <w:p>
       <w:pPr>
@@ -606,6 +743,139 @@
           <w:bCs w:val="0"/>
         </w:rPr>
       </w:pPr>
+      <w:r>
+        <w:rPr>
+          <w:b w:val="0"/>
+          <w:bCs w:val="0"/>
+        </w:rPr>
+        <w:t>{#orders}</w:t>
+      </w:r>
+    </w:p>
+    <w:p>
+      <w:pPr>
+        <w:spacing w:after="0"/>
+        <w:ind w:firstLine="708"/>
+        <w:rPr>
+          <w:b w:val="0"/>
+          <w:bCs w:val="0"/>
+        </w:rPr>
+      </w:pPr>
+      <w:r>
+        <w:rPr>
+          <w:b w:val="0"/>
+          <w:bCs w:val="0"/>
+        </w:rPr>
+        <w:t>{no}</w:t>
+      </w:r>
+      <w:r>
+        <w:rPr>
+          <w:b w:val="0"/>
+          <w:bCs w:val="0"/>
+        </w:rPr>
+        <w:tab/>
+        <w:t>{product} ({product_type})</w:t>
+      </w:r>
+      <w:r>
+        <w:rPr>
+          <w:b w:val="0"/>
+          <w:bCs w:val="0"/>
+        </w:rPr>
+        <w:tab/>
+        <w:t>{order_for}</w:t>
+      </w:r>
+      <w:r>
+        <w:rPr>
+          <w:b w:val="0"/>
+          <w:bCs w:val="0"/>
+        </w:rPr>
+        <w:tab/>
+        <w:t>{order_count}</w:t>
+      </w:r>
+    </w:p>
+    <w:p>
+      <w:pPr>
+        <w:spacing w:after="0"/>
+        <w:ind w:firstLine="708"/>
+        <w:rPr>
+          <w:b w:val="0"/>
+          <w:bCs w:val="0"/>
+        </w:rPr>
+      </w:pPr>
+      <w:r>
+        <w:rPr>
+          <w:b w:val="0"/>
+          <w:bCs w:val="0"/>
+        </w:rPr>
+        <w:t>{#product_specifications}</w:t>
+      </w:r>
+    </w:p>
+    <w:p>
+      <w:pPr>
+        <w:spacing w:after="0"/>
+        <w:ind w:firstLine="708"/>
+        <w:rPr>
+          <w:b w:val="0"/>
+          <w:bCs w:val="0"/>
+        </w:rPr>
+      </w:pPr>
+      <w:r>
+        <w:rPr>
+          <w:b w:val="0"/>
+          <w:bCs w:val="0"/>
+        </w:rPr>
+        <w:t>- {specification}: {value}</w:t>
+      </w:r>
+    </w:p>
+    <w:p>
+      <w:pPr>
+        <w:spacing w:after="0"/>
+        <w:ind w:firstLine="708"/>
+        <w:rPr>
+          <w:b w:val="0"/>
+          <w:bCs w:val="0"/>
+        </w:rPr>
+      </w:pPr>
+      <w:r>
+        <w:rPr>
+          <w:b w:val="0"/>
+          <w:bCs w:val="0"/>
+        </w:rPr>
+        <w:t>{/product_specifications}</w:t>
+      </w:r>
+    </w:p>
+    <w:p>
+      <w:pPr>
+        <w:spacing w:after="0"/>
+        <w:ind w:firstLine="708"/>
+        <w:rPr>
+          <w:b w:val="0"/>
+          <w:bCs w:val="0"/>
+        </w:rPr>
+      </w:pPr>
+      <w:r>
+        <w:rPr>
+          <w:b w:val="0"/>
+          <w:bCs w:val="0"/>
+        </w:rPr>
+        <w:t>{order_note}</w:t>
+      </w:r>
+    </w:p>
+    <w:p>
+      <w:pPr>
+        <w:spacing w:after="0"/>
+        <w:ind w:firstLine="708"/>
+        <w:rPr>
+          <w:b w:val="0"/>
+          <w:bCs w:val="0"/>
+        </w:rPr>
+      </w:pPr>
+      <w:r>
+        <w:rPr>
+          <w:b w:val="0"/>
+          <w:bCs w:val="0"/>
+        </w:rPr>
+        <w:t>{/orders}</w:t>
+      </w:r>
     </w:p>
     <w:p>
       <w:pPr>

</xml_diff>